<commit_message>
Aktualisierung der Anwendungsfälle, sowie des Anwendungsfalldiagramms
Änderungen sind aus den Issues ersichtlich!
</commit_message>
<xml_diff>
--- a/Alexa-Skill/Sprint_0/Anwendungsfall_Beschreibungen.docx
+++ b/Alexa-Skill/Sprint_0/Anwendungsfall_Beschreibungen.docx
@@ -13,10 +13,7 @@
         <w:t xml:space="preserve"> Barkeeper“ Amazon Alexa Skills</w:t>
       </w:r>
     </w:p>
-    <w:p>
-      <w:bookmarkStart w:id="0" w:name="_GoBack"/>
-      <w:bookmarkEnd w:id="0"/>
-    </w:p>
+    <w:p/>
     <w:p/>
     <w:tbl>
       <w:tblPr>
@@ -1160,7 +1157,13 @@
           </w:tcPr>
           <w:p>
             <w:r>
-              <w:t>Der Akteur will einen vorhandenen Drink löschen. Dazu sagt der Akteur beispielsweise ‚Ich will den Drink Gin Tonic löschen.‘. Daraufhin soll der Drink aus der persistenten Speicherung genommen werden.</w:t>
+              <w:t xml:space="preserve">Der Akteur will einen vorhandenen Drink löschen. Dazu sagt der Akteur beispielsweise ‚Ich will den Drink Gin Tonic löschen.‘. </w:t>
+            </w:r>
+            <w:r>
+              <w:t xml:space="preserve">Nach Bestätigung der Aktion durch den Akteur </w:t>
+            </w:r>
+            <w:r>
+              <w:t>soll der Drink aus der persistenten Speicherung genommen werden.</w:t>
             </w:r>
           </w:p>
         </w:tc>
@@ -1427,7 +1430,12 @@
               <w:t xml:space="preserve">4. </w:t>
             </w:r>
             <w:r>
-              <w:t>Drink löschen</w:t>
+              <w:t>Nachfragen ob der Drink wirklich gelöscht werden soll</w:t>
+            </w:r>
+          </w:p>
+          <w:p>
+            <w:r>
+              <w:t>5. Drink löschen</w:t>
             </w:r>
           </w:p>
         </w:tc>
@@ -1472,86 +1480,119 @@
             <w:r>
               <w:t xml:space="preserve">     </w:t>
             </w:r>
+            <w:r>
+              <w:t>D</w:t>
+            </w:r>
+            <w:r>
+              <w:t>rink a</w:t>
+            </w:r>
+            <w:r>
+              <w:t>nzugeben</w:t>
+            </w:r>
+            <w:r>
+              <w:t>)</w:t>
+            </w:r>
+          </w:p>
+          <w:p>
+            <w:r>
+              <w:t>4</w:t>
+            </w:r>
+            <w:r>
+              <w:t xml:space="preserve">a Akteur informieren, dass der Drink </w:t>
+            </w:r>
+            <w:r>
+              <w:t xml:space="preserve">nicht </w:t>
+            </w:r>
+          </w:p>
+          <w:p>
+            <w:r>
+              <w:t xml:space="preserve">      vorhanden ist</w:t>
+            </w:r>
+          </w:p>
+          <w:p>
+            <w:r>
+              <w:t>5a Drink nicht löschen</w:t>
+            </w:r>
+            <w:r>
+              <w:t xml:space="preserve">, Abbruch des </w:t>
+            </w:r>
+          </w:p>
+          <w:p>
+            <w:r>
+              <w:t xml:space="preserve">      Löschvorgangs</w:t>
+            </w:r>
+          </w:p>
+        </w:tc>
+      </w:tr>
+      <w:tr>
+        <w:tc>
+          <w:tcPr>
+            <w:tcW w:w="4531" w:type="dxa"/>
+          </w:tcPr>
+          <w:p>
+            <w:pPr>
+              <w:rPr>
+                <w:b/>
+              </w:rPr>
+            </w:pPr>
+            <w:r>
+              <w:rPr>
+                <w:b/>
+              </w:rPr>
+              <w:t>Offene Punkte</w:t>
+            </w:r>
+          </w:p>
+        </w:tc>
+        <w:tc>
+          <w:tcPr>
+            <w:tcW w:w="4531" w:type="dxa"/>
+          </w:tcPr>
+          <w:p>
+            <w:r>
+              <w:t>Löschen des Skills</w:t>
+            </w:r>
+          </w:p>
+        </w:tc>
+      </w:tr>
+      <w:tr>
+        <w:tc>
+          <w:tcPr>
+            <w:tcW w:w="4531" w:type="dxa"/>
+          </w:tcPr>
+          <w:p>
+            <w:pPr>
+              <w:rPr>
+                <w:b/>
+              </w:rPr>
+            </w:pPr>
+            <w:r>
+              <w:rPr>
+                <w:b/>
+              </w:rPr>
+              <w:t>Änderungshistorie</w:t>
+            </w:r>
+          </w:p>
+        </w:tc>
+        <w:tc>
+          <w:tcPr>
+            <w:tcW w:w="4531" w:type="dxa"/>
+          </w:tcPr>
+          <w:p>
+            <w:r>
+              <w:t xml:space="preserve">10.11.2018 erstellt – </w:t>
+            </w:r>
             <w:proofErr w:type="spellStart"/>
             <w:r>
-              <w:t>drink</w:t>
+              <w:t>Grellner</w:t>
             </w:r>
             <w:proofErr w:type="spellEnd"/>
-            <w:r>
-              <w:t xml:space="preserve"> auszugeben)</w:t>
-            </w:r>
-          </w:p>
-          <w:p>
-            <w:r>
-              <w:t xml:space="preserve">4a Akteur informieren, dass der Drink </w:t>
-            </w:r>
-            <w:r>
-              <w:t xml:space="preserve">nicht </w:t>
-            </w:r>
-          </w:p>
-          <w:p>
-            <w:r>
-              <w:t xml:space="preserve">      vorhanden ist</w:t>
-            </w:r>
-          </w:p>
-        </w:tc>
-      </w:tr>
-      <w:tr>
-        <w:tc>
-          <w:tcPr>
-            <w:tcW w:w="4531" w:type="dxa"/>
-          </w:tcPr>
-          <w:p>
-            <w:pPr>
-              <w:rPr>
-                <w:b/>
-              </w:rPr>
-            </w:pPr>
-            <w:r>
-              <w:rPr>
-                <w:b/>
-              </w:rPr>
-              <w:t>Offene Punkte</w:t>
-            </w:r>
-          </w:p>
-        </w:tc>
-        <w:tc>
-          <w:tcPr>
-            <w:tcW w:w="4531" w:type="dxa"/>
-          </w:tcPr>
-          <w:p>
-            <w:r>
-              <w:t>Löschen des Skills</w:t>
-            </w:r>
-          </w:p>
-        </w:tc>
-      </w:tr>
-      <w:tr>
-        <w:tc>
-          <w:tcPr>
-            <w:tcW w:w="4531" w:type="dxa"/>
-          </w:tcPr>
-          <w:p>
-            <w:pPr>
-              <w:rPr>
-                <w:b/>
-              </w:rPr>
-            </w:pPr>
-            <w:r>
-              <w:rPr>
-                <w:b/>
-              </w:rPr>
-              <w:t>Änderungshistorie</w:t>
-            </w:r>
-          </w:p>
-        </w:tc>
-        <w:tc>
-          <w:tcPr>
-            <w:tcW w:w="4531" w:type="dxa"/>
-          </w:tcPr>
-          <w:p>
-            <w:r>
-              <w:t xml:space="preserve">10.11.2018 erstellt – </w:t>
+          </w:p>
+          <w:p>
+            <w:r>
+              <w:t>13.11.2018 Einfügen der Abfrage ob ein Drink wirklich gelöscht werden soll. -</w:t>
+            </w:r>
+            <w:r>
+              <w:t xml:space="preserve"> </w:t>
             </w:r>
             <w:proofErr w:type="spellStart"/>
             <w:r>
@@ -1986,13 +2027,17 @@
             <w:r>
               <w:t xml:space="preserve">     </w:t>
             </w:r>
-            <w:proofErr w:type="spellStart"/>
-            <w:r>
-              <w:t>drink</w:t>
-            </w:r>
-            <w:proofErr w:type="spellEnd"/>
-            <w:r>
-              <w:t xml:space="preserve"> auszugeben)</w:t>
+            <w:r>
+              <w:t>D</w:t>
+            </w:r>
+            <w:r>
+              <w:t>rink a</w:t>
+            </w:r>
+            <w:r>
+              <w:t>n</w:t>
+            </w:r>
+            <w:r>
+              <w:t>zugeben)</w:t>
             </w:r>
           </w:p>
           <w:p>
@@ -2484,13 +2529,11 @@
               <w:t xml:space="preserve"> </w:t>
             </w:r>
             <w:r>
-              <w:t xml:space="preserve">Akteur </w:t>
-            </w:r>
-            <w:proofErr w:type="gramStart"/>
-            <w:r>
-              <w:t>informieren</w:t>
-            </w:r>
-            <w:proofErr w:type="gramEnd"/>
+              <w:t>Akteur informieren</w:t>
+            </w:r>
+            <w:r>
+              <w:t>,</w:t>
+            </w:r>
             <w:r>
               <w:t xml:space="preserve"> dass Kein Favorit </w:t>
             </w:r>
@@ -3214,7 +3257,19 @@
           </w:tcPr>
           <w:p>
             <w:r>
-              <w:t>Der User bittet um einen Vorschlag für einen Drink. Hierzu sagt er z.B. ‚Schlag mir einen Drink vor.‘. Daraufhin wird ihm ein zufälliger Drink vorgeschlagen.</w:t>
+              <w:t xml:space="preserve">Der User bittet um einen Vorschlag für einen Drink. Hierzu sagt er z.B. ‚Schlag mir einen Drink vor.‘. Daraufhin wird </w:t>
+            </w:r>
+            <w:r>
+              <w:t xml:space="preserve">er nacheinander gefragt, ob jener Drink Alkohol enthalten solle oder nicht, </w:t>
+            </w:r>
+            <w:r>
+              <w:t>o</w:t>
+            </w:r>
+            <w:r>
+              <w:t>b man nach Geschmack oder Zutat filtern möchte</w:t>
+            </w:r>
+            <w:r>
+              <w:t>, und wenn ja, nach welcher/m Zutat/Geschmack. Hiernach soll dem Akteur ein Zufälliger Drink ausgegeben werden, und ihm die Möglichkeit gegeben werden, einen anderen Drink mit denselben Spezifizierungen zu erhalten.</w:t>
             </w:r>
           </w:p>
         </w:tc>
@@ -3442,7 +3497,62 @@
               <w:t>3</w:t>
             </w:r>
             <w:r>
-              <w:t xml:space="preserve">. Ausgeben eines zufälligen Drinks </w:t>
+              <w:t xml:space="preserve">. </w:t>
+            </w:r>
+            <w:r>
+              <w:t>Frage nach Alkoholgehalt</w:t>
+            </w:r>
+          </w:p>
+          <w:p>
+            <w:r>
+              <w:t>4</w:t>
+            </w:r>
+            <w:r>
+              <w:t xml:space="preserve">. Frage nach Geschmack, Zutat oder ob dies </w:t>
+            </w:r>
+          </w:p>
+          <w:p>
+            <w:r>
+              <w:t xml:space="preserve">     </w:t>
+            </w:r>
+            <w:r>
+              <w:t>egal ist</w:t>
+            </w:r>
+            <w:r>
+              <w:t>.</w:t>
+            </w:r>
+          </w:p>
+          <w:p>
+            <w:r>
+              <w:t>5. Konkretisierung des gewählten Filters</w:t>
+            </w:r>
+          </w:p>
+          <w:p>
+            <w:r>
+              <w:t xml:space="preserve">6. Testen ob Drinks für den gewählten Filter </w:t>
+            </w:r>
+          </w:p>
+          <w:p>
+            <w:r>
+              <w:t xml:space="preserve">     vorhanden sind</w:t>
+            </w:r>
+          </w:p>
+          <w:p>
+            <w:r>
+              <w:t>7</w:t>
+            </w:r>
+            <w:r>
+              <w:t>. Ausgabe des Drinks</w:t>
+            </w:r>
+          </w:p>
+          <w:p>
+            <w:r>
+              <w:t>8. Frage nach weiterem Drink</w:t>
+            </w:r>
+          </w:p>
+          <w:p>
+            <w:r>
+              <w:t>9. Stoppen des Ablaufs</w:t>
             </w:r>
           </w:p>
           <w:p/>
@@ -3487,6 +3597,69 @@
               <w:t>bgespeichert sind</w:t>
             </w:r>
           </w:p>
+          <w:p>
+            <w:r>
+              <w:t>5</w:t>
+            </w:r>
+            <w:r>
+              <w:t>a Mitteilung</w:t>
+            </w:r>
+            <w:r>
+              <w:t>,</w:t>
+            </w:r>
+            <w:r>
+              <w:t xml:space="preserve"> dass kein </w:t>
+            </w:r>
+            <w:r>
+              <w:t>Getränk mit Alkohol</w:t>
+            </w:r>
+          </w:p>
+          <w:p>
+            <w:r>
+              <w:t xml:space="preserve">      abgespeichert ist</w:t>
+            </w:r>
+          </w:p>
+          <w:p>
+            <w:r>
+              <w:t>5b</w:t>
+            </w:r>
+            <w:r>
+              <w:t xml:space="preserve"> Mitteilung, dass kein Getränk </w:t>
+            </w:r>
+            <w:r>
+              <w:t>ohne</w:t>
+            </w:r>
+            <w:r>
+              <w:t xml:space="preserve"> Alkohol</w:t>
+            </w:r>
+          </w:p>
+          <w:p>
+            <w:r>
+              <w:t xml:space="preserve">      abgespeichert ist</w:t>
+            </w:r>
+          </w:p>
+          <w:p>
+            <w:r>
+              <w:t xml:space="preserve">7a Mitteilung, dass es keine Drinks mit den </w:t>
+            </w:r>
+          </w:p>
+          <w:p>
+            <w:r>
+              <w:t xml:space="preserve">      angegebenen Filtern gibt</w:t>
+            </w:r>
+          </w:p>
+          <w:p>
+            <w:r>
+              <w:t xml:space="preserve">9a Wiederholung </w:t>
+            </w:r>
+            <w:r>
+              <w:t xml:space="preserve">des Ablaufs </w:t>
+            </w:r>
+            <w:r>
+              <w:t>ab Schritt 7</w:t>
+            </w:r>
+          </w:p>
+          <w:p/>
         </w:tc>
       </w:tr>
       <w:tr>
@@ -3552,6 +3725,22 @@
             </w:r>
             <w:proofErr w:type="spellEnd"/>
           </w:p>
+          <w:p>
+            <w:r>
+              <w:t>13.11.2018 Änderung des Anwendungsfalles:</w:t>
+            </w:r>
+          </w:p>
+          <w:p>
+            <w:r>
+              <w:t xml:space="preserve"> Erweiterung durch abfragen nach Alkohol, Zutat, Geschmack - </w:t>
+            </w:r>
+            <w:proofErr w:type="spellStart"/>
+            <w:r>
+              <w:t>Grellner</w:t>
+            </w:r>
+            <w:proofErr w:type="spellEnd"/>
+          </w:p>
+          <w:p/>
         </w:tc>
       </w:tr>
       <w:tr>
@@ -3587,10 +3776,15 @@
     </w:tbl>
     <w:p>
       <w:pPr>
+        <w:tabs>
+          <w:tab w:val="left" w:pos="1760"/>
+        </w:tabs>
         <w:rPr>
           <w:b/>
         </w:rPr>
       </w:pPr>
+      <w:bookmarkStart w:id="0" w:name="_GoBack"/>
+      <w:bookmarkEnd w:id="0"/>
     </w:p>
     <w:p>
       <w:pPr>
@@ -3599,9 +3793,6 @@
         </w:rPr>
       </w:pPr>
       <w:r>
-        <w:rPr>
-          <w:b/>
-        </w:rPr>
         <w:br w:type="column"/>
       </w:r>
     </w:p>
@@ -3657,7 +3848,7 @@
           </w:tcPr>
           <w:p>
             <w:r>
-              <w:t>Drink vorschlagen nach Zutat</w:t>
+              <w:t>Hilfe verlangen</w:t>
             </w:r>
           </w:p>
         </w:tc>
@@ -3687,13 +3878,7 @@
           </w:tcPr>
           <w:p>
             <w:r>
-              <w:t>Der User bittet um einen Vorschlag für einen Drink</w:t>
-            </w:r>
-            <w:r>
-              <w:t>, der eine bestimmte Zutat enthält</w:t>
-            </w:r>
-            <w:r>
-              <w:t>. Hierzu sagt er z.B. ‚Schlag mir einen Drink vor, der Vodka enthält.‘. Daraufhin wird ihm ein zufälliger Drink vorgeschlagen, der die angegebene Zutat enthält.</w:t>
+              <w:t>Der Akteur verlangt nach Hilfe bei der Bedienung des Skills. Um dies zu erreichen sagt er z.B. ‚Ich brauche Hilfe.‘. Daraufhin werden Ihm alle Funktionalitäten des Skills erklärt.</w:t>
             </w:r>
           </w:p>
         </w:tc>
@@ -3753,7 +3938,7 @@
           </w:tcPr>
           <w:p>
             <w:r>
-              <w:t>Akteur bittet um Vorschlag durch ‚Schlag mir einen Drink vor der Vodka enthält.‘.</w:t>
+              <w:t>Akteur frägt durch ‚ich brauche Hilfe‘ nach Hilfe.</w:t>
             </w:r>
           </w:p>
         </w:tc>
@@ -3782,13 +3967,8 @@
             <w:tcW w:w="4531" w:type="dxa"/>
           </w:tcPr>
           <w:p>
-            <w:proofErr w:type="spellStart"/>
-            <w:r>
-              <w:t>Skill</w:t>
-            </w:r>
-            <w:proofErr w:type="spellEnd"/>
-            <w:r>
-              <w:t xml:space="preserve"> ist aktiviert</w:t>
+            <w:r>
+              <w:t>Keine</w:t>
             </w:r>
           </w:p>
         </w:tc>
@@ -3848,10 +4028,7 @@
           </w:tcPr>
           <w:p>
             <w:r>
-              <w:t>Ein zufälliger Drink wird ausgegeben</w:t>
-            </w:r>
-            <w:r>
-              <w:t>, der die angegebene Zutat enthält</w:t>
+              <w:t>Funktionalitäten des Skills werden ausgegeben</w:t>
             </w:r>
           </w:p>
         </w:tc>
@@ -3916,43 +4093,15 @@
           </w:p>
           <w:p>
             <w:r>
-              <w:t>2. Testen ob Drinks vorhanden sind</w:t>
-            </w:r>
-          </w:p>
-          <w:p>
-            <w:r>
-              <w:t>3. Zutaten in der Äußerung finden</w:t>
-            </w:r>
-          </w:p>
-          <w:p>
-            <w:r>
-              <w:t xml:space="preserve">4. </w:t>
-            </w:r>
-            <w:r>
-              <w:t xml:space="preserve">Filtern der Drinks nach der angegebenen </w:t>
-            </w:r>
-          </w:p>
-          <w:p>
-            <w:r>
-              <w:t xml:space="preserve">    Zutat</w:t>
-            </w:r>
-          </w:p>
-          <w:p>
-            <w:r>
-              <w:t>5</w:t>
-            </w:r>
-            <w:r>
-              <w:t>. Ausgeben eines zufälligen Drinks</w:t>
-            </w:r>
-            <w:r>
-              <w:t>, der die</w:t>
-            </w:r>
-          </w:p>
-          <w:p>
-            <w:r>
-              <w:t xml:space="preserve">    angegebene Zutat enthält</w:t>
-            </w:r>
-          </w:p>
+              <w:t xml:space="preserve">2. Dem User werden die Funktionalitäten des </w:t>
+            </w:r>
+          </w:p>
+          <w:p>
+            <w:r>
+              <w:t xml:space="preserve">    Skills erläutert</w:t>
+            </w:r>
+          </w:p>
+          <w:p/>
         </w:tc>
       </w:tr>
       <w:tr>
@@ -3980,22 +4129,7 @@
           </w:tcPr>
           <w:p>
             <w:r>
-              <w:t xml:space="preserve">3a Mittelung an Akteur, dass keine Drinks </w:t>
-            </w:r>
-          </w:p>
-          <w:p>
-            <w:r>
-              <w:t xml:space="preserve">      Abgespeichert sind</w:t>
-            </w:r>
-          </w:p>
-          <w:p>
-            <w:r>
-              <w:t xml:space="preserve">5a Mitteilung an Akteur, dass keine Drinks </w:t>
-            </w:r>
-          </w:p>
-          <w:p>
-            <w:r>
-              <w:t xml:space="preserve">      mit der angegebenen Zutat vorhanden sind</w:t>
+              <w:t>Keine</w:t>
             </w:r>
           </w:p>
         </w:tc>
@@ -4024,11 +4158,13 @@
             <w:tcW w:w="4531" w:type="dxa"/>
           </w:tcPr>
           <w:p>
-            <w:r>
-              <w:t>Filtern nach de</w:t>
-            </w:r>
-            <w:r>
-              <w:t>r Zutat</w:t>
+            <w:proofErr w:type="gramStart"/>
+            <w:r>
+              <w:t>Erklärung  der</w:t>
+            </w:r>
+            <w:proofErr w:type="gramEnd"/>
+            <w:r>
+              <w:t xml:space="preserve"> Funktionalitäten formulieren</w:t>
             </w:r>
           </w:p>
         </w:tc>
@@ -4106,1995 +4242,6 @@
         </w:rPr>
       </w:pPr>
     </w:p>
-    <w:p>
-      <w:pPr>
-        <w:rPr>
-          <w:b/>
-        </w:rPr>
-      </w:pPr>
-      <w:r>
-        <w:rPr>
-          <w:b/>
-        </w:rPr>
-        <w:br w:type="column"/>
-      </w:r>
-    </w:p>
-    <w:tbl>
-      <w:tblPr>
-        <w:tblStyle w:val="Tabellenraster"/>
-        <w:tblW w:w="0" w:type="auto"/>
-        <w:tblLook w:val="04A0" w:firstRow="1" w:lastRow="0" w:firstColumn="1" w:lastColumn="0" w:noHBand="0" w:noVBand="1"/>
-      </w:tblPr>
-      <w:tblGrid>
-        <w:gridCol w:w="4531"/>
-        <w:gridCol w:w="4531"/>
-      </w:tblGrid>
-      <w:tr>
-        <w:tc>
-          <w:tcPr>
-            <w:tcW w:w="9062" w:type="dxa"/>
-            <w:gridSpan w:val="2"/>
-            <w:shd w:val="clear" w:color="auto" w:fill="00B0F0"/>
-          </w:tcPr>
-          <w:p>
-            <w:pPr>
-              <w:jc w:val="center"/>
-            </w:pPr>
-            <w:r>
-              <w:t>Beschreibung Anwendungsfall</w:t>
-            </w:r>
-          </w:p>
-        </w:tc>
-      </w:tr>
-      <w:tr>
-        <w:tc>
-          <w:tcPr>
-            <w:tcW w:w="4531" w:type="dxa"/>
-          </w:tcPr>
-          <w:p>
-            <w:pPr>
-              <w:rPr>
-                <w:b/>
-              </w:rPr>
-            </w:pPr>
-            <w:r>
-              <w:rPr>
-                <w:b/>
-              </w:rPr>
-              <w:t>Name</w:t>
-            </w:r>
-          </w:p>
-        </w:tc>
-        <w:tc>
-          <w:tcPr>
-            <w:tcW w:w="4531" w:type="dxa"/>
-          </w:tcPr>
-          <w:p>
-            <w:r>
-              <w:t>Drink vorschlagen nach Geschmack</w:t>
-            </w:r>
-          </w:p>
-        </w:tc>
-      </w:tr>
-      <w:tr>
-        <w:tc>
-          <w:tcPr>
-            <w:tcW w:w="4531" w:type="dxa"/>
-          </w:tcPr>
-          <w:p>
-            <w:pPr>
-              <w:rPr>
-                <w:b/>
-              </w:rPr>
-            </w:pPr>
-            <w:r>
-              <w:rPr>
-                <w:b/>
-              </w:rPr>
-              <w:t>Kurzbeschreibung</w:t>
-            </w:r>
-          </w:p>
-        </w:tc>
-        <w:tc>
-          <w:tcPr>
-            <w:tcW w:w="4531" w:type="dxa"/>
-          </w:tcPr>
-          <w:p>
-            <w:r>
-              <w:t>Der User bittet um einen Vorschlag für einen Drink</w:t>
-            </w:r>
-            <w:r>
-              <w:t>, der einen bestimmten Geschmack hat</w:t>
-            </w:r>
-            <w:r>
-              <w:t>. Hierzu sagt er z.B. ‚Schlag mir einen Drink vor, der süß ist.‘. Daraufhin wird ihm ein zufälliger Drink vorgeschlagen, der de</w:t>
-            </w:r>
-            <w:r>
-              <w:t>r</w:t>
-            </w:r>
-            <w:r>
-              <w:t xml:space="preserve"> angegebenen Geschmack</w:t>
-            </w:r>
-            <w:r>
-              <w:t>srichtung</w:t>
-            </w:r>
-            <w:r>
-              <w:t xml:space="preserve"> entspricht.</w:t>
-            </w:r>
-          </w:p>
-        </w:tc>
-      </w:tr>
-      <w:tr>
-        <w:tc>
-          <w:tcPr>
-            <w:tcW w:w="4531" w:type="dxa"/>
-          </w:tcPr>
-          <w:p>
-            <w:pPr>
-              <w:rPr>
-                <w:b/>
-              </w:rPr>
-            </w:pPr>
-            <w:r>
-              <w:rPr>
-                <w:b/>
-              </w:rPr>
-              <w:t>Akteure</w:t>
-            </w:r>
-          </w:p>
-        </w:tc>
-        <w:tc>
-          <w:tcPr>
-            <w:tcW w:w="4531" w:type="dxa"/>
-          </w:tcPr>
-          <w:p>
-            <w:r>
-              <w:t>User</w:t>
-            </w:r>
-          </w:p>
-        </w:tc>
-      </w:tr>
-      <w:tr>
-        <w:tc>
-          <w:tcPr>
-            <w:tcW w:w="4531" w:type="dxa"/>
-          </w:tcPr>
-          <w:p>
-            <w:pPr>
-              <w:rPr>
-                <w:b/>
-              </w:rPr>
-            </w:pPr>
-            <w:r>
-              <w:rPr>
-                <w:b/>
-              </w:rPr>
-              <w:t>Auslöser</w:t>
-            </w:r>
-          </w:p>
-        </w:tc>
-        <w:tc>
-          <w:tcPr>
-            <w:tcW w:w="4531" w:type="dxa"/>
-          </w:tcPr>
-          <w:p>
-            <w:r>
-              <w:t>Akteur bittet um Vorschlag durch ‚Schlag mir einen Drink vor der süß ist.‘</w:t>
-            </w:r>
-          </w:p>
-        </w:tc>
-      </w:tr>
-      <w:tr>
-        <w:tc>
-          <w:tcPr>
-            <w:tcW w:w="4531" w:type="dxa"/>
-          </w:tcPr>
-          <w:p>
-            <w:pPr>
-              <w:rPr>
-                <w:b/>
-              </w:rPr>
-            </w:pPr>
-            <w:r>
-              <w:rPr>
-                <w:b/>
-              </w:rPr>
-              <w:t>Vorbedingungen</w:t>
-            </w:r>
-          </w:p>
-        </w:tc>
-        <w:tc>
-          <w:tcPr>
-            <w:tcW w:w="4531" w:type="dxa"/>
-          </w:tcPr>
-          <w:p>
-            <w:proofErr w:type="spellStart"/>
-            <w:r>
-              <w:t>Skill</w:t>
-            </w:r>
-            <w:proofErr w:type="spellEnd"/>
-            <w:r>
-              <w:t xml:space="preserve"> ist aktiviert</w:t>
-            </w:r>
-          </w:p>
-        </w:tc>
-      </w:tr>
-      <w:tr>
-        <w:tc>
-          <w:tcPr>
-            <w:tcW w:w="4531" w:type="dxa"/>
-          </w:tcPr>
-          <w:p>
-            <w:pPr>
-              <w:rPr>
-                <w:b/>
-              </w:rPr>
-            </w:pPr>
-            <w:r>
-              <w:rPr>
-                <w:b/>
-              </w:rPr>
-              <w:t>Eingehende Informationen</w:t>
-            </w:r>
-          </w:p>
-        </w:tc>
-        <w:tc>
-          <w:tcPr>
-            <w:tcW w:w="4531" w:type="dxa"/>
-          </w:tcPr>
-          <w:p>
-            <w:r>
-              <w:t>Keine</w:t>
-            </w:r>
-          </w:p>
-        </w:tc>
-      </w:tr>
-      <w:tr>
-        <w:tc>
-          <w:tcPr>
-            <w:tcW w:w="4531" w:type="dxa"/>
-          </w:tcPr>
-          <w:p>
-            <w:pPr>
-              <w:rPr>
-                <w:b/>
-              </w:rPr>
-            </w:pPr>
-            <w:r>
-              <w:rPr>
-                <w:b/>
-              </w:rPr>
-              <w:t>Ergebnis(se)</w:t>
-            </w:r>
-          </w:p>
-        </w:tc>
-        <w:tc>
-          <w:tcPr>
-            <w:tcW w:w="4531" w:type="dxa"/>
-          </w:tcPr>
-          <w:p>
-            <w:r>
-              <w:t>Ein zufälliger Drink wird ausgegeben, der dem gewollten Geschmack entspricht</w:t>
-            </w:r>
-          </w:p>
-        </w:tc>
-      </w:tr>
-      <w:tr>
-        <w:tc>
-          <w:tcPr>
-            <w:tcW w:w="4531" w:type="dxa"/>
-          </w:tcPr>
-          <w:p>
-            <w:pPr>
-              <w:rPr>
-                <w:b/>
-              </w:rPr>
-            </w:pPr>
-            <w:r>
-              <w:rPr>
-                <w:b/>
-              </w:rPr>
-              <w:t>Nachbedingungen</w:t>
-            </w:r>
-          </w:p>
-        </w:tc>
-        <w:tc>
-          <w:tcPr>
-            <w:tcW w:w="4531" w:type="dxa"/>
-          </w:tcPr>
-          <w:p>
-            <w:r>
-              <w:t>Keine</w:t>
-            </w:r>
-          </w:p>
-        </w:tc>
-      </w:tr>
-      <w:tr>
-        <w:tc>
-          <w:tcPr>
-            <w:tcW w:w="4531" w:type="dxa"/>
-          </w:tcPr>
-          <w:p>
-            <w:pPr>
-              <w:rPr>
-                <w:b/>
-              </w:rPr>
-            </w:pPr>
-            <w:r>
-              <w:rPr>
-                <w:b/>
-              </w:rPr>
-              <w:t>Ablauf</w:t>
-            </w:r>
-          </w:p>
-        </w:tc>
-        <w:tc>
-          <w:tcPr>
-            <w:tcW w:w="4531" w:type="dxa"/>
-          </w:tcPr>
-          <w:p>
-            <w:r>
-              <w:t>1. Äußerung analysieren</w:t>
-            </w:r>
-          </w:p>
-          <w:p>
-            <w:r>
-              <w:t>2. Testen ob Drinks vorhanden sind</w:t>
-            </w:r>
-          </w:p>
-          <w:p>
-            <w:r>
-              <w:t xml:space="preserve">3. Geschmacksrichtungen in der Äußerung </w:t>
-            </w:r>
-          </w:p>
-          <w:p>
-            <w:r>
-              <w:t xml:space="preserve">     finden</w:t>
-            </w:r>
-          </w:p>
-          <w:p>
-            <w:r>
-              <w:t xml:space="preserve">4. Filtern der Drinks nach der angegebenen </w:t>
-            </w:r>
-          </w:p>
-          <w:p>
-            <w:r>
-              <w:t xml:space="preserve">    Geschmacksrichtung</w:t>
-            </w:r>
-          </w:p>
-          <w:p>
-            <w:r>
-              <w:t>5. Ausgeben eines zufälligen Drinks, der nach</w:t>
-            </w:r>
-          </w:p>
-          <w:p>
-            <w:r>
-              <w:t xml:space="preserve">    der gewollten Geschmacksrichtung schmeckt.</w:t>
-            </w:r>
-          </w:p>
-        </w:tc>
-      </w:tr>
-      <w:tr>
-        <w:tc>
-          <w:tcPr>
-            <w:tcW w:w="4531" w:type="dxa"/>
-          </w:tcPr>
-          <w:p>
-            <w:pPr>
-              <w:rPr>
-                <w:b/>
-              </w:rPr>
-            </w:pPr>
-            <w:r>
-              <w:rPr>
-                <w:b/>
-              </w:rPr>
-              <w:t>Alternativen</w:t>
-            </w:r>
-          </w:p>
-        </w:tc>
-        <w:tc>
-          <w:tcPr>
-            <w:tcW w:w="4531" w:type="dxa"/>
-          </w:tcPr>
-          <w:p>
-            <w:r>
-              <w:t xml:space="preserve">3a Mittelung an Akteur, dass keine Drinks </w:t>
-            </w:r>
-          </w:p>
-          <w:p>
-            <w:r>
-              <w:t xml:space="preserve">      Abgespeichert sind</w:t>
-            </w:r>
-          </w:p>
-          <w:p>
-            <w:r>
-              <w:t xml:space="preserve">5a Mitteilung an Akteur, dass keine Drinks </w:t>
-            </w:r>
-          </w:p>
-          <w:p>
-            <w:r>
-              <w:t xml:space="preserve">      mit der gewünschten Geschmacksrichtung </w:t>
-            </w:r>
-          </w:p>
-          <w:p>
-            <w:r>
-              <w:t xml:space="preserve">      vorhanden sind</w:t>
-            </w:r>
-          </w:p>
-        </w:tc>
-      </w:tr>
-      <w:tr>
-        <w:tc>
-          <w:tcPr>
-            <w:tcW w:w="4531" w:type="dxa"/>
-          </w:tcPr>
-          <w:p>
-            <w:pPr>
-              <w:rPr>
-                <w:b/>
-              </w:rPr>
-            </w:pPr>
-            <w:r>
-              <w:rPr>
-                <w:b/>
-              </w:rPr>
-              <w:t>Offene Punkte</w:t>
-            </w:r>
-          </w:p>
-        </w:tc>
-        <w:tc>
-          <w:tcPr>
-            <w:tcW w:w="4531" w:type="dxa"/>
-          </w:tcPr>
-          <w:p>
-            <w:r>
-              <w:t>Filtern nach Geschmacksrichtung</w:t>
-            </w:r>
-          </w:p>
-        </w:tc>
-      </w:tr>
-      <w:tr>
-        <w:tc>
-          <w:tcPr>
-            <w:tcW w:w="4531" w:type="dxa"/>
-          </w:tcPr>
-          <w:p>
-            <w:pPr>
-              <w:rPr>
-                <w:b/>
-              </w:rPr>
-            </w:pPr>
-            <w:r>
-              <w:rPr>
-                <w:b/>
-              </w:rPr>
-              <w:t>Änderungshistorie</w:t>
-            </w:r>
-          </w:p>
-        </w:tc>
-        <w:tc>
-          <w:tcPr>
-            <w:tcW w:w="4531" w:type="dxa"/>
-          </w:tcPr>
-          <w:p>
-            <w:r>
-              <w:t xml:space="preserve">10.11.2018 erstellt – </w:t>
-            </w:r>
-            <w:proofErr w:type="spellStart"/>
-            <w:r>
-              <w:t>Grellner</w:t>
-            </w:r>
-            <w:proofErr w:type="spellEnd"/>
-          </w:p>
-        </w:tc>
-      </w:tr>
-      <w:tr>
-        <w:tc>
-          <w:tcPr>
-            <w:tcW w:w="4531" w:type="dxa"/>
-          </w:tcPr>
-          <w:p>
-            <w:pPr>
-              <w:rPr>
-                <w:b/>
-              </w:rPr>
-            </w:pPr>
-            <w:r>
-              <w:rPr>
-                <w:b/>
-              </w:rPr>
-              <w:t>Sonstiges, Anmerkungen</w:t>
-            </w:r>
-          </w:p>
-        </w:tc>
-        <w:tc>
-          <w:tcPr>
-            <w:tcW w:w="4531" w:type="dxa"/>
-          </w:tcPr>
-          <w:p>
-            <w:r>
-              <w:t>keine</w:t>
-            </w:r>
-          </w:p>
-        </w:tc>
-      </w:tr>
-    </w:tbl>
-    <w:p>
-      <w:pPr>
-        <w:rPr>
-          <w:b/>
-        </w:rPr>
-      </w:pPr>
-    </w:p>
-    <w:p>
-      <w:pPr>
-        <w:rPr>
-          <w:b/>
-        </w:rPr>
-      </w:pPr>
-      <w:r>
-        <w:rPr>
-          <w:b/>
-        </w:rPr>
-        <w:br w:type="column"/>
-      </w:r>
-    </w:p>
-    <w:tbl>
-      <w:tblPr>
-        <w:tblStyle w:val="Tabellenraster"/>
-        <w:tblW w:w="0" w:type="auto"/>
-        <w:tblLook w:val="04A0" w:firstRow="1" w:lastRow="0" w:firstColumn="1" w:lastColumn="0" w:noHBand="0" w:noVBand="1"/>
-      </w:tblPr>
-      <w:tblGrid>
-        <w:gridCol w:w="4531"/>
-        <w:gridCol w:w="4531"/>
-      </w:tblGrid>
-      <w:tr>
-        <w:tc>
-          <w:tcPr>
-            <w:tcW w:w="9062" w:type="dxa"/>
-            <w:gridSpan w:val="2"/>
-            <w:shd w:val="clear" w:color="auto" w:fill="00B0F0"/>
-          </w:tcPr>
-          <w:p>
-            <w:pPr>
-              <w:jc w:val="center"/>
-            </w:pPr>
-            <w:r>
-              <w:t>Beschreibung Anwendungsfall</w:t>
-            </w:r>
-          </w:p>
-        </w:tc>
-      </w:tr>
-      <w:tr>
-        <w:tc>
-          <w:tcPr>
-            <w:tcW w:w="4531" w:type="dxa"/>
-          </w:tcPr>
-          <w:p>
-            <w:pPr>
-              <w:rPr>
-                <w:b/>
-              </w:rPr>
-            </w:pPr>
-            <w:r>
-              <w:rPr>
-                <w:b/>
-              </w:rPr>
-              <w:t>Name</w:t>
-            </w:r>
-          </w:p>
-        </w:tc>
-        <w:tc>
-          <w:tcPr>
-            <w:tcW w:w="4531" w:type="dxa"/>
-          </w:tcPr>
-          <w:p>
-            <w:r>
-              <w:t>Drink vorschlagen nach Alkoholgehalt</w:t>
-            </w:r>
-          </w:p>
-        </w:tc>
-      </w:tr>
-      <w:tr>
-        <w:tc>
-          <w:tcPr>
-            <w:tcW w:w="4531" w:type="dxa"/>
-          </w:tcPr>
-          <w:p>
-            <w:pPr>
-              <w:rPr>
-                <w:b/>
-              </w:rPr>
-            </w:pPr>
-            <w:r>
-              <w:rPr>
-                <w:b/>
-              </w:rPr>
-              <w:t>Kurzbeschreibung</w:t>
-            </w:r>
-          </w:p>
-        </w:tc>
-        <w:tc>
-          <w:tcPr>
-            <w:tcW w:w="4531" w:type="dxa"/>
-          </w:tcPr>
-          <w:p>
-            <w:r>
-              <w:t>Der User bittet um einen Vorschlag für einen Drink, der entweder Alk</w:t>
-            </w:r>
-            <w:r>
-              <w:t>ohol enthält oder nicht</w:t>
-            </w:r>
-            <w:r>
-              <w:t xml:space="preserve">. Hierzu sagt er z.B. ‚Schlag mir einen Drink vor, der </w:t>
-            </w:r>
-            <w:r>
-              <w:t>(keinen) Alkohol enthält</w:t>
-            </w:r>
-            <w:r>
-              <w:t xml:space="preserve">.‘. Daraufhin wird ihm ein zufälliger Drink vorgeschlagen, der </w:t>
-            </w:r>
-            <w:r>
-              <w:t>(keinen) Alkohol enthält</w:t>
-            </w:r>
-            <w:r>
-              <w:t>.</w:t>
-            </w:r>
-          </w:p>
-        </w:tc>
-      </w:tr>
-      <w:tr>
-        <w:tc>
-          <w:tcPr>
-            <w:tcW w:w="4531" w:type="dxa"/>
-          </w:tcPr>
-          <w:p>
-            <w:pPr>
-              <w:rPr>
-                <w:b/>
-              </w:rPr>
-            </w:pPr>
-            <w:r>
-              <w:rPr>
-                <w:b/>
-              </w:rPr>
-              <w:t>Akteure</w:t>
-            </w:r>
-          </w:p>
-        </w:tc>
-        <w:tc>
-          <w:tcPr>
-            <w:tcW w:w="4531" w:type="dxa"/>
-          </w:tcPr>
-          <w:p>
-            <w:r>
-              <w:t>User</w:t>
-            </w:r>
-          </w:p>
-        </w:tc>
-      </w:tr>
-      <w:tr>
-        <w:tc>
-          <w:tcPr>
-            <w:tcW w:w="4531" w:type="dxa"/>
-          </w:tcPr>
-          <w:p>
-            <w:pPr>
-              <w:rPr>
-                <w:b/>
-              </w:rPr>
-            </w:pPr>
-            <w:r>
-              <w:rPr>
-                <w:b/>
-              </w:rPr>
-              <w:t>Auslöser</w:t>
-            </w:r>
-          </w:p>
-        </w:tc>
-        <w:tc>
-          <w:tcPr>
-            <w:tcW w:w="4531" w:type="dxa"/>
-          </w:tcPr>
-          <w:p>
-            <w:r>
-              <w:t xml:space="preserve">Akteur bittet um Vorschlag durch ‚Schlag mir einen Drink vor der </w:t>
-            </w:r>
-            <w:r>
-              <w:t>(keinen) Alkohol enthält</w:t>
-            </w:r>
-            <w:r>
-              <w:t>.‘</w:t>
-            </w:r>
-          </w:p>
-        </w:tc>
-      </w:tr>
-      <w:tr>
-        <w:tc>
-          <w:tcPr>
-            <w:tcW w:w="4531" w:type="dxa"/>
-          </w:tcPr>
-          <w:p>
-            <w:pPr>
-              <w:rPr>
-                <w:b/>
-              </w:rPr>
-            </w:pPr>
-            <w:r>
-              <w:rPr>
-                <w:b/>
-              </w:rPr>
-              <w:t>Vorbedingungen</w:t>
-            </w:r>
-          </w:p>
-        </w:tc>
-        <w:tc>
-          <w:tcPr>
-            <w:tcW w:w="4531" w:type="dxa"/>
-          </w:tcPr>
-          <w:p>
-            <w:proofErr w:type="spellStart"/>
-            <w:r>
-              <w:t>Skill</w:t>
-            </w:r>
-            <w:proofErr w:type="spellEnd"/>
-            <w:r>
-              <w:t xml:space="preserve"> ist aktiviert</w:t>
-            </w:r>
-          </w:p>
-        </w:tc>
-      </w:tr>
-      <w:tr>
-        <w:tc>
-          <w:tcPr>
-            <w:tcW w:w="4531" w:type="dxa"/>
-          </w:tcPr>
-          <w:p>
-            <w:pPr>
-              <w:rPr>
-                <w:b/>
-              </w:rPr>
-            </w:pPr>
-            <w:r>
-              <w:rPr>
-                <w:b/>
-              </w:rPr>
-              <w:t>Eingehende Informationen</w:t>
-            </w:r>
-          </w:p>
-        </w:tc>
-        <w:tc>
-          <w:tcPr>
-            <w:tcW w:w="4531" w:type="dxa"/>
-          </w:tcPr>
-          <w:p>
-            <w:r>
-              <w:t>Keine</w:t>
-            </w:r>
-          </w:p>
-        </w:tc>
-      </w:tr>
-      <w:tr>
-        <w:tc>
-          <w:tcPr>
-            <w:tcW w:w="4531" w:type="dxa"/>
-          </w:tcPr>
-          <w:p>
-            <w:pPr>
-              <w:rPr>
-                <w:b/>
-              </w:rPr>
-            </w:pPr>
-            <w:r>
-              <w:rPr>
-                <w:b/>
-              </w:rPr>
-              <w:t>Ergebnis(se)</w:t>
-            </w:r>
-          </w:p>
-        </w:tc>
-        <w:tc>
-          <w:tcPr>
-            <w:tcW w:w="4531" w:type="dxa"/>
-          </w:tcPr>
-          <w:p>
-            <w:r>
-              <w:t xml:space="preserve">Ein zufälliger Drink wird ausgegeben, </w:t>
-            </w:r>
-            <w:r>
-              <w:t>(keinen) Alkohol enthält</w:t>
-            </w:r>
-          </w:p>
-        </w:tc>
-      </w:tr>
-      <w:tr>
-        <w:tc>
-          <w:tcPr>
-            <w:tcW w:w="4531" w:type="dxa"/>
-          </w:tcPr>
-          <w:p>
-            <w:pPr>
-              <w:rPr>
-                <w:b/>
-              </w:rPr>
-            </w:pPr>
-            <w:r>
-              <w:rPr>
-                <w:b/>
-              </w:rPr>
-              <w:t>Nachbedingungen</w:t>
-            </w:r>
-          </w:p>
-        </w:tc>
-        <w:tc>
-          <w:tcPr>
-            <w:tcW w:w="4531" w:type="dxa"/>
-          </w:tcPr>
-          <w:p>
-            <w:r>
-              <w:t>Keine</w:t>
-            </w:r>
-          </w:p>
-        </w:tc>
-      </w:tr>
-      <w:tr>
-        <w:tc>
-          <w:tcPr>
-            <w:tcW w:w="4531" w:type="dxa"/>
-          </w:tcPr>
-          <w:p>
-            <w:pPr>
-              <w:rPr>
-                <w:b/>
-              </w:rPr>
-            </w:pPr>
-            <w:r>
-              <w:rPr>
-                <w:b/>
-              </w:rPr>
-              <w:t>Ablauf</w:t>
-            </w:r>
-          </w:p>
-        </w:tc>
-        <w:tc>
-          <w:tcPr>
-            <w:tcW w:w="4531" w:type="dxa"/>
-          </w:tcPr>
-          <w:p>
-            <w:r>
-              <w:t>1. Äußerung analysieren</w:t>
-            </w:r>
-          </w:p>
-          <w:p>
-            <w:r>
-              <w:t>2. Testen ob Drinks vorhanden sind</w:t>
-            </w:r>
-          </w:p>
-          <w:p>
-            <w:r>
-              <w:t xml:space="preserve">3. </w:t>
-            </w:r>
-            <w:r>
-              <w:t xml:space="preserve">Feststellen ob die Äußerung beinhaltet, </w:t>
-            </w:r>
-            <w:r>
-              <w:br/>
-              <w:t xml:space="preserve">    dass der Drink Alkohol enthält oder nicht</w:t>
-            </w:r>
-          </w:p>
-          <w:p>
-            <w:r>
-              <w:t xml:space="preserve">4. Filtern der Drinks nach </w:t>
-            </w:r>
-            <w:r>
-              <w:t>Alkohol(-frei)</w:t>
-            </w:r>
-          </w:p>
-          <w:p>
-            <w:r>
-              <w:t xml:space="preserve">5. Ausgeben eines zufälligen Drinks, </w:t>
-            </w:r>
-            <w:r>
-              <w:t>der der</w:t>
-            </w:r>
-          </w:p>
-          <w:p>
-            <w:r>
-              <w:t xml:space="preserve">     Anforderung entspricht</w:t>
-            </w:r>
-          </w:p>
-          <w:p/>
-        </w:tc>
-      </w:tr>
-      <w:tr>
-        <w:tc>
-          <w:tcPr>
-            <w:tcW w:w="4531" w:type="dxa"/>
-          </w:tcPr>
-          <w:p>
-            <w:pPr>
-              <w:rPr>
-                <w:b/>
-              </w:rPr>
-            </w:pPr>
-            <w:r>
-              <w:rPr>
-                <w:b/>
-              </w:rPr>
-              <w:t>Alternativen</w:t>
-            </w:r>
-          </w:p>
-        </w:tc>
-        <w:tc>
-          <w:tcPr>
-            <w:tcW w:w="4531" w:type="dxa"/>
-          </w:tcPr>
-          <w:p>
-            <w:r>
-              <w:t xml:space="preserve">3a Mittelung an Akteur, dass keine Drinks </w:t>
-            </w:r>
-          </w:p>
-          <w:p>
-            <w:r>
-              <w:t xml:space="preserve">      Abgespeichert sind</w:t>
-            </w:r>
-          </w:p>
-          <w:p>
-            <w:r>
-              <w:t xml:space="preserve">5a Mitteilung an Akteur, dass keine Drinks </w:t>
-            </w:r>
-          </w:p>
-          <w:p>
-            <w:r>
-              <w:t xml:space="preserve">      </w:t>
-            </w:r>
-            <w:r>
-              <w:t>m</w:t>
-            </w:r>
-            <w:r>
-              <w:t>it</w:t>
-            </w:r>
-            <w:r>
-              <w:t>/ohne Alkohol vorhanden sind</w:t>
-            </w:r>
-          </w:p>
-        </w:tc>
-      </w:tr>
-      <w:tr>
-        <w:tc>
-          <w:tcPr>
-            <w:tcW w:w="4531" w:type="dxa"/>
-          </w:tcPr>
-          <w:p>
-            <w:pPr>
-              <w:rPr>
-                <w:b/>
-              </w:rPr>
-            </w:pPr>
-            <w:r>
-              <w:rPr>
-                <w:b/>
-              </w:rPr>
-              <w:t>Offene Punkte</w:t>
-            </w:r>
-          </w:p>
-        </w:tc>
-        <w:tc>
-          <w:tcPr>
-            <w:tcW w:w="4531" w:type="dxa"/>
-          </w:tcPr>
-          <w:p>
-            <w:r>
-              <w:t>Filtern nach Geschmacksrichtung</w:t>
-            </w:r>
-          </w:p>
-        </w:tc>
-      </w:tr>
-      <w:tr>
-        <w:tc>
-          <w:tcPr>
-            <w:tcW w:w="4531" w:type="dxa"/>
-          </w:tcPr>
-          <w:p>
-            <w:pPr>
-              <w:rPr>
-                <w:b/>
-              </w:rPr>
-            </w:pPr>
-            <w:r>
-              <w:rPr>
-                <w:b/>
-              </w:rPr>
-              <w:t>Änderungshistorie</w:t>
-            </w:r>
-          </w:p>
-        </w:tc>
-        <w:tc>
-          <w:tcPr>
-            <w:tcW w:w="4531" w:type="dxa"/>
-          </w:tcPr>
-          <w:p>
-            <w:r>
-              <w:t xml:space="preserve">10.11.2018 erstellt – </w:t>
-            </w:r>
-            <w:proofErr w:type="spellStart"/>
-            <w:r>
-              <w:t>Grellner</w:t>
-            </w:r>
-            <w:proofErr w:type="spellEnd"/>
-          </w:p>
-        </w:tc>
-      </w:tr>
-      <w:tr>
-        <w:tc>
-          <w:tcPr>
-            <w:tcW w:w="4531" w:type="dxa"/>
-          </w:tcPr>
-          <w:p>
-            <w:pPr>
-              <w:rPr>
-                <w:b/>
-              </w:rPr>
-            </w:pPr>
-            <w:r>
-              <w:rPr>
-                <w:b/>
-              </w:rPr>
-              <w:t>Sonstiges, Anmerkungen</w:t>
-            </w:r>
-          </w:p>
-        </w:tc>
-        <w:tc>
-          <w:tcPr>
-            <w:tcW w:w="4531" w:type="dxa"/>
-          </w:tcPr>
-          <w:p>
-            <w:r>
-              <w:t>keine</w:t>
-            </w:r>
-          </w:p>
-        </w:tc>
-      </w:tr>
-    </w:tbl>
-    <w:p>
-      <w:pPr>
-        <w:rPr>
-          <w:b/>
-        </w:rPr>
-      </w:pPr>
-    </w:p>
-    <w:p>
-      <w:pPr>
-        <w:rPr>
-          <w:b/>
-        </w:rPr>
-      </w:pPr>
-      <w:r>
-        <w:rPr>
-          <w:b/>
-        </w:rPr>
-        <w:br w:type="column"/>
-      </w:r>
-    </w:p>
-    <w:tbl>
-      <w:tblPr>
-        <w:tblStyle w:val="Tabellenraster"/>
-        <w:tblW w:w="0" w:type="auto"/>
-        <w:tblLook w:val="04A0" w:firstRow="1" w:lastRow="0" w:firstColumn="1" w:lastColumn="0" w:noHBand="0" w:noVBand="1"/>
-      </w:tblPr>
-      <w:tblGrid>
-        <w:gridCol w:w="4531"/>
-        <w:gridCol w:w="4531"/>
-      </w:tblGrid>
-      <w:tr>
-        <w:tc>
-          <w:tcPr>
-            <w:tcW w:w="9062" w:type="dxa"/>
-            <w:gridSpan w:val="2"/>
-            <w:shd w:val="clear" w:color="auto" w:fill="00B0F0"/>
-          </w:tcPr>
-          <w:p>
-            <w:pPr>
-              <w:jc w:val="center"/>
-            </w:pPr>
-            <w:r>
-              <w:t>Beschreibung Anwendungsfall</w:t>
-            </w:r>
-          </w:p>
-        </w:tc>
-      </w:tr>
-      <w:tr>
-        <w:tc>
-          <w:tcPr>
-            <w:tcW w:w="4531" w:type="dxa"/>
-          </w:tcPr>
-          <w:p>
-            <w:pPr>
-              <w:rPr>
-                <w:b/>
-              </w:rPr>
-            </w:pPr>
-            <w:r>
-              <w:rPr>
-                <w:b/>
-              </w:rPr>
-              <w:t>Name</w:t>
-            </w:r>
-          </w:p>
-        </w:tc>
-        <w:tc>
-          <w:tcPr>
-            <w:tcW w:w="4531" w:type="dxa"/>
-          </w:tcPr>
-          <w:p>
-            <w:r>
-              <w:t>Hilfe verlangen</w:t>
-            </w:r>
-          </w:p>
-        </w:tc>
-      </w:tr>
-      <w:tr>
-        <w:tc>
-          <w:tcPr>
-            <w:tcW w:w="4531" w:type="dxa"/>
-          </w:tcPr>
-          <w:p>
-            <w:pPr>
-              <w:rPr>
-                <w:b/>
-              </w:rPr>
-            </w:pPr>
-            <w:r>
-              <w:rPr>
-                <w:b/>
-              </w:rPr>
-              <w:t>Kurzbeschreibung</w:t>
-            </w:r>
-          </w:p>
-        </w:tc>
-        <w:tc>
-          <w:tcPr>
-            <w:tcW w:w="4531" w:type="dxa"/>
-          </w:tcPr>
-          <w:p>
-            <w:r>
-              <w:t>Der Akteur verlangt nach Hilfe bei der Bedienung des Skills. Um dies zu erreichen sagt er z.B. ‚Ich brauche Hilfe.‘. Daraufhin werden Ihm alle Funktionalitäten des Skills erklärt.</w:t>
-            </w:r>
-          </w:p>
-        </w:tc>
-      </w:tr>
-      <w:tr>
-        <w:tc>
-          <w:tcPr>
-            <w:tcW w:w="4531" w:type="dxa"/>
-          </w:tcPr>
-          <w:p>
-            <w:pPr>
-              <w:rPr>
-                <w:b/>
-              </w:rPr>
-            </w:pPr>
-            <w:r>
-              <w:rPr>
-                <w:b/>
-              </w:rPr>
-              <w:t>Akteure</w:t>
-            </w:r>
-          </w:p>
-        </w:tc>
-        <w:tc>
-          <w:tcPr>
-            <w:tcW w:w="4531" w:type="dxa"/>
-          </w:tcPr>
-          <w:p>
-            <w:r>
-              <w:t>User</w:t>
-            </w:r>
-          </w:p>
-        </w:tc>
-      </w:tr>
-      <w:tr>
-        <w:tc>
-          <w:tcPr>
-            <w:tcW w:w="4531" w:type="dxa"/>
-          </w:tcPr>
-          <w:p>
-            <w:pPr>
-              <w:rPr>
-                <w:b/>
-              </w:rPr>
-            </w:pPr>
-            <w:r>
-              <w:rPr>
-                <w:b/>
-              </w:rPr>
-              <w:t>Auslöser</w:t>
-            </w:r>
-          </w:p>
-        </w:tc>
-        <w:tc>
-          <w:tcPr>
-            <w:tcW w:w="4531" w:type="dxa"/>
-          </w:tcPr>
-          <w:p>
-            <w:r>
-              <w:t>Akteur frägt durch ‚ich brauche Hilfe‘ nach Hilfe.</w:t>
-            </w:r>
-          </w:p>
-        </w:tc>
-      </w:tr>
-      <w:tr>
-        <w:tc>
-          <w:tcPr>
-            <w:tcW w:w="4531" w:type="dxa"/>
-          </w:tcPr>
-          <w:p>
-            <w:pPr>
-              <w:rPr>
-                <w:b/>
-              </w:rPr>
-            </w:pPr>
-            <w:r>
-              <w:rPr>
-                <w:b/>
-              </w:rPr>
-              <w:t>Vorbedingungen</w:t>
-            </w:r>
-          </w:p>
-        </w:tc>
-        <w:tc>
-          <w:tcPr>
-            <w:tcW w:w="4531" w:type="dxa"/>
-          </w:tcPr>
-          <w:p>
-            <w:r>
-              <w:t>Keine</w:t>
-            </w:r>
-          </w:p>
-        </w:tc>
-      </w:tr>
-      <w:tr>
-        <w:tc>
-          <w:tcPr>
-            <w:tcW w:w="4531" w:type="dxa"/>
-          </w:tcPr>
-          <w:p>
-            <w:pPr>
-              <w:rPr>
-                <w:b/>
-              </w:rPr>
-            </w:pPr>
-            <w:r>
-              <w:rPr>
-                <w:b/>
-              </w:rPr>
-              <w:t>Eingehende Informationen</w:t>
-            </w:r>
-          </w:p>
-        </w:tc>
-        <w:tc>
-          <w:tcPr>
-            <w:tcW w:w="4531" w:type="dxa"/>
-          </w:tcPr>
-          <w:p>
-            <w:r>
-              <w:t>Keine</w:t>
-            </w:r>
-          </w:p>
-        </w:tc>
-      </w:tr>
-      <w:tr>
-        <w:tc>
-          <w:tcPr>
-            <w:tcW w:w="4531" w:type="dxa"/>
-          </w:tcPr>
-          <w:p>
-            <w:pPr>
-              <w:rPr>
-                <w:b/>
-              </w:rPr>
-            </w:pPr>
-            <w:r>
-              <w:rPr>
-                <w:b/>
-              </w:rPr>
-              <w:t>Ergebnis(se)</w:t>
-            </w:r>
-          </w:p>
-        </w:tc>
-        <w:tc>
-          <w:tcPr>
-            <w:tcW w:w="4531" w:type="dxa"/>
-          </w:tcPr>
-          <w:p>
-            <w:r>
-              <w:t>Funktionalitäten des Skills werden ausgegeben</w:t>
-            </w:r>
-          </w:p>
-        </w:tc>
-      </w:tr>
-      <w:tr>
-        <w:tc>
-          <w:tcPr>
-            <w:tcW w:w="4531" w:type="dxa"/>
-          </w:tcPr>
-          <w:p>
-            <w:pPr>
-              <w:rPr>
-                <w:b/>
-              </w:rPr>
-            </w:pPr>
-            <w:r>
-              <w:rPr>
-                <w:b/>
-              </w:rPr>
-              <w:t>Nachbedingungen</w:t>
-            </w:r>
-          </w:p>
-        </w:tc>
-        <w:tc>
-          <w:tcPr>
-            <w:tcW w:w="4531" w:type="dxa"/>
-          </w:tcPr>
-          <w:p>
-            <w:r>
-              <w:t>Keine</w:t>
-            </w:r>
-          </w:p>
-        </w:tc>
-      </w:tr>
-      <w:tr>
-        <w:tc>
-          <w:tcPr>
-            <w:tcW w:w="4531" w:type="dxa"/>
-          </w:tcPr>
-          <w:p>
-            <w:pPr>
-              <w:rPr>
-                <w:b/>
-              </w:rPr>
-            </w:pPr>
-            <w:r>
-              <w:rPr>
-                <w:b/>
-              </w:rPr>
-              <w:t>Ablauf</w:t>
-            </w:r>
-          </w:p>
-        </w:tc>
-        <w:tc>
-          <w:tcPr>
-            <w:tcW w:w="4531" w:type="dxa"/>
-          </w:tcPr>
-          <w:p>
-            <w:r>
-              <w:t>1. Äußerung analysieren</w:t>
-            </w:r>
-          </w:p>
-          <w:p>
-            <w:r>
-              <w:t xml:space="preserve">2. Dem User werden die Funktionalitäten des </w:t>
-            </w:r>
-          </w:p>
-          <w:p>
-            <w:r>
-              <w:t xml:space="preserve">    Skills erläutert</w:t>
-            </w:r>
-          </w:p>
-          <w:p/>
-        </w:tc>
-      </w:tr>
-      <w:tr>
-        <w:tc>
-          <w:tcPr>
-            <w:tcW w:w="4531" w:type="dxa"/>
-          </w:tcPr>
-          <w:p>
-            <w:pPr>
-              <w:rPr>
-                <w:b/>
-              </w:rPr>
-            </w:pPr>
-            <w:r>
-              <w:rPr>
-                <w:b/>
-              </w:rPr>
-              <w:t>Alternativen</w:t>
-            </w:r>
-          </w:p>
-        </w:tc>
-        <w:tc>
-          <w:tcPr>
-            <w:tcW w:w="4531" w:type="dxa"/>
-          </w:tcPr>
-          <w:p>
-            <w:r>
-              <w:t>Keine</w:t>
-            </w:r>
-          </w:p>
-        </w:tc>
-      </w:tr>
-      <w:tr>
-        <w:tc>
-          <w:tcPr>
-            <w:tcW w:w="4531" w:type="dxa"/>
-          </w:tcPr>
-          <w:p>
-            <w:pPr>
-              <w:rPr>
-                <w:b/>
-              </w:rPr>
-            </w:pPr>
-            <w:r>
-              <w:rPr>
-                <w:b/>
-              </w:rPr>
-              <w:t>Offene Punkte</w:t>
-            </w:r>
-          </w:p>
-        </w:tc>
-        <w:tc>
-          <w:tcPr>
-            <w:tcW w:w="4531" w:type="dxa"/>
-          </w:tcPr>
-          <w:p>
-            <w:proofErr w:type="gramStart"/>
-            <w:r>
-              <w:t>Erklärung  der</w:t>
-            </w:r>
-            <w:proofErr w:type="gramEnd"/>
-            <w:r>
-              <w:t xml:space="preserve"> Funktionalitäten formulieren</w:t>
-            </w:r>
-          </w:p>
-        </w:tc>
-      </w:tr>
-      <w:tr>
-        <w:tc>
-          <w:tcPr>
-            <w:tcW w:w="4531" w:type="dxa"/>
-          </w:tcPr>
-          <w:p>
-            <w:pPr>
-              <w:rPr>
-                <w:b/>
-              </w:rPr>
-            </w:pPr>
-            <w:r>
-              <w:rPr>
-                <w:b/>
-              </w:rPr>
-              <w:t>Änderungshistorie</w:t>
-            </w:r>
-          </w:p>
-        </w:tc>
-        <w:tc>
-          <w:tcPr>
-            <w:tcW w:w="4531" w:type="dxa"/>
-          </w:tcPr>
-          <w:p>
-            <w:r>
-              <w:t xml:space="preserve">10.11.2018 erstellt – </w:t>
-            </w:r>
-            <w:proofErr w:type="spellStart"/>
-            <w:r>
-              <w:t>Grellner</w:t>
-            </w:r>
-            <w:proofErr w:type="spellEnd"/>
-          </w:p>
-        </w:tc>
-      </w:tr>
-      <w:tr>
-        <w:tc>
-          <w:tcPr>
-            <w:tcW w:w="4531" w:type="dxa"/>
-          </w:tcPr>
-          <w:p>
-            <w:pPr>
-              <w:rPr>
-                <w:b/>
-              </w:rPr>
-            </w:pPr>
-            <w:r>
-              <w:rPr>
-                <w:b/>
-              </w:rPr>
-              <w:t>Sonstiges, Anmerkungen</w:t>
-            </w:r>
-          </w:p>
-        </w:tc>
-        <w:tc>
-          <w:tcPr>
-            <w:tcW w:w="4531" w:type="dxa"/>
-          </w:tcPr>
-          <w:p>
-            <w:r>
-              <w:t>keine</w:t>
-            </w:r>
-          </w:p>
-        </w:tc>
-      </w:tr>
-    </w:tbl>
-    <w:p>
-      <w:pPr>
-        <w:rPr>
-          <w:b/>
-        </w:rPr>
-      </w:pPr>
-    </w:p>
-    <w:p>
-      <w:pPr>
-        <w:rPr>
-          <w:b/>
-        </w:rPr>
-      </w:pPr>
-      <w:r>
-        <w:rPr>
-          <w:b/>
-        </w:rPr>
-        <w:br w:type="column"/>
-      </w:r>
-    </w:p>
-    <w:tbl>
-      <w:tblPr>
-        <w:tblStyle w:val="Tabellenraster"/>
-        <w:tblW w:w="0" w:type="auto"/>
-        <w:tblLook w:val="04A0" w:firstRow="1" w:lastRow="0" w:firstColumn="1" w:lastColumn="0" w:noHBand="0" w:noVBand="1"/>
-      </w:tblPr>
-      <w:tblGrid>
-        <w:gridCol w:w="4531"/>
-        <w:gridCol w:w="4531"/>
-      </w:tblGrid>
-      <w:tr>
-        <w:tc>
-          <w:tcPr>
-            <w:tcW w:w="9062" w:type="dxa"/>
-            <w:gridSpan w:val="2"/>
-            <w:shd w:val="clear" w:color="auto" w:fill="00B0F0"/>
-          </w:tcPr>
-          <w:p>
-            <w:pPr>
-              <w:jc w:val="center"/>
-            </w:pPr>
-            <w:r>
-              <w:t>Beschreibung Anwendungsfall</w:t>
-            </w:r>
-          </w:p>
-        </w:tc>
-      </w:tr>
-      <w:tr>
-        <w:tc>
-          <w:tcPr>
-            <w:tcW w:w="4531" w:type="dxa"/>
-          </w:tcPr>
-          <w:p>
-            <w:pPr>
-              <w:rPr>
-                <w:b/>
-              </w:rPr>
-            </w:pPr>
-            <w:r>
-              <w:rPr>
-                <w:b/>
-              </w:rPr>
-              <w:t>Name</w:t>
-            </w:r>
-          </w:p>
-        </w:tc>
-        <w:tc>
-          <w:tcPr>
-            <w:tcW w:w="4531" w:type="dxa"/>
-          </w:tcPr>
-          <w:p>
-            <w:r>
-              <w:t>Nächster Drink</w:t>
-            </w:r>
-          </w:p>
-        </w:tc>
-      </w:tr>
-      <w:tr>
-        <w:tc>
-          <w:tcPr>
-            <w:tcW w:w="4531" w:type="dxa"/>
-          </w:tcPr>
-          <w:p>
-            <w:pPr>
-              <w:rPr>
-                <w:b/>
-              </w:rPr>
-            </w:pPr>
-            <w:r>
-              <w:rPr>
-                <w:b/>
-              </w:rPr>
-              <w:t>Kurzbeschreibung</w:t>
-            </w:r>
-          </w:p>
-        </w:tc>
-        <w:tc>
-          <w:tcPr>
-            <w:tcW w:w="4531" w:type="dxa"/>
-          </w:tcPr>
-          <w:p>
-            <w:r>
-              <w:t>Der Akteur ist mit dem ersten vorgeschlagenen Drink nicht zufrieden. Um nun einen weiteren Vorschlag, der auch angegebene Eigenschaften übernimmt, zu erhalten, sagt er beispielsweise ‚Gib mir einen anderen Drink‘. Hierauf gibt das System ihm einen weiteren Drink aus, der die spezifizierten Eigenschaften enthält.</w:t>
-            </w:r>
-          </w:p>
-        </w:tc>
-      </w:tr>
-      <w:tr>
-        <w:tc>
-          <w:tcPr>
-            <w:tcW w:w="4531" w:type="dxa"/>
-          </w:tcPr>
-          <w:p>
-            <w:pPr>
-              <w:rPr>
-                <w:b/>
-              </w:rPr>
-            </w:pPr>
-            <w:r>
-              <w:rPr>
-                <w:b/>
-              </w:rPr>
-              <w:t>Akteure</w:t>
-            </w:r>
-          </w:p>
-        </w:tc>
-        <w:tc>
-          <w:tcPr>
-            <w:tcW w:w="4531" w:type="dxa"/>
-          </w:tcPr>
-          <w:p>
-            <w:r>
-              <w:t>User</w:t>
-            </w:r>
-          </w:p>
-        </w:tc>
-      </w:tr>
-      <w:tr>
-        <w:tc>
-          <w:tcPr>
-            <w:tcW w:w="4531" w:type="dxa"/>
-          </w:tcPr>
-          <w:p>
-            <w:pPr>
-              <w:rPr>
-                <w:b/>
-              </w:rPr>
-            </w:pPr>
-            <w:r>
-              <w:rPr>
-                <w:b/>
-              </w:rPr>
-              <w:t>Auslöser</w:t>
-            </w:r>
-          </w:p>
-        </w:tc>
-        <w:tc>
-          <w:tcPr>
-            <w:tcW w:w="4531" w:type="dxa"/>
-          </w:tcPr>
-          <w:p>
-            <w:r>
-              <w:t>Akteur verlangt durch ‚Gib mir einen anderen Drink.‘ einen weiteren Vorschlag für ein Getränk</w:t>
-            </w:r>
-          </w:p>
-        </w:tc>
-      </w:tr>
-      <w:tr>
-        <w:tc>
-          <w:tcPr>
-            <w:tcW w:w="4531" w:type="dxa"/>
-          </w:tcPr>
-          <w:p>
-            <w:pPr>
-              <w:rPr>
-                <w:b/>
-              </w:rPr>
-            </w:pPr>
-            <w:r>
-              <w:rPr>
-                <w:b/>
-              </w:rPr>
-              <w:t>Vorbedingungen</w:t>
-            </w:r>
-          </w:p>
-        </w:tc>
-        <w:tc>
-          <w:tcPr>
-            <w:tcW w:w="4531" w:type="dxa"/>
-          </w:tcPr>
-          <w:p>
-            <w:r>
-              <w:t>Es muss zuvor entweder einmal der Aufruf Drink vorschlagen (oder eine der spezifizierten Varianten), oder der Aufruf Nächster Drink vorgekommen sein</w:t>
-            </w:r>
-          </w:p>
-        </w:tc>
-      </w:tr>
-      <w:tr>
-        <w:tc>
-          <w:tcPr>
-            <w:tcW w:w="4531" w:type="dxa"/>
-          </w:tcPr>
-          <w:p>
-            <w:pPr>
-              <w:rPr>
-                <w:b/>
-              </w:rPr>
-            </w:pPr>
-            <w:r>
-              <w:rPr>
-                <w:b/>
-              </w:rPr>
-              <w:t>Eingehende Informationen</w:t>
-            </w:r>
-          </w:p>
-        </w:tc>
-        <w:tc>
-          <w:tcPr>
-            <w:tcW w:w="4531" w:type="dxa"/>
-          </w:tcPr>
-          <w:p>
-            <w:r>
-              <w:t>Keine</w:t>
-            </w:r>
-          </w:p>
-        </w:tc>
-      </w:tr>
-      <w:tr>
-        <w:tc>
-          <w:tcPr>
-            <w:tcW w:w="4531" w:type="dxa"/>
-          </w:tcPr>
-          <w:p>
-            <w:pPr>
-              <w:rPr>
-                <w:b/>
-              </w:rPr>
-            </w:pPr>
-            <w:r>
-              <w:rPr>
-                <w:b/>
-              </w:rPr>
-              <w:t>Ergebnis(se)</w:t>
-            </w:r>
-          </w:p>
-        </w:tc>
-        <w:tc>
-          <w:tcPr>
-            <w:tcW w:w="4531" w:type="dxa"/>
-          </w:tcPr>
-          <w:p>
-            <w:r>
-              <w:t>Ein weiterer Drink wird ausgegeben</w:t>
-            </w:r>
-          </w:p>
-        </w:tc>
-      </w:tr>
-      <w:tr>
-        <w:tc>
-          <w:tcPr>
-            <w:tcW w:w="4531" w:type="dxa"/>
-          </w:tcPr>
-          <w:p>
-            <w:pPr>
-              <w:rPr>
-                <w:b/>
-              </w:rPr>
-            </w:pPr>
-            <w:r>
-              <w:rPr>
-                <w:b/>
-              </w:rPr>
-              <w:t>Nachbedingungen</w:t>
-            </w:r>
-          </w:p>
-        </w:tc>
-        <w:tc>
-          <w:tcPr>
-            <w:tcW w:w="4531" w:type="dxa"/>
-          </w:tcPr>
-          <w:p>
-            <w:r>
-              <w:t>Keine</w:t>
-            </w:r>
-          </w:p>
-        </w:tc>
-      </w:tr>
-      <w:tr>
-        <w:tc>
-          <w:tcPr>
-            <w:tcW w:w="4531" w:type="dxa"/>
-          </w:tcPr>
-          <w:p>
-            <w:pPr>
-              <w:rPr>
-                <w:b/>
-              </w:rPr>
-            </w:pPr>
-            <w:r>
-              <w:rPr>
-                <w:b/>
-              </w:rPr>
-              <w:t>Ablauf</w:t>
-            </w:r>
-          </w:p>
-        </w:tc>
-        <w:tc>
-          <w:tcPr>
-            <w:tcW w:w="4531" w:type="dxa"/>
-          </w:tcPr>
-          <w:p>
-            <w:r>
-              <w:t>1. Äußerung analysieren</w:t>
-            </w:r>
-          </w:p>
-          <w:p>
-            <w:r>
-              <w:t>2. Test ob bereits ein Drink ausgegeben wurde</w:t>
-            </w:r>
-          </w:p>
-          <w:p>
-            <w:r>
-              <w:t>3. Test ob weitere Drinks verfügbar sind</w:t>
-            </w:r>
-          </w:p>
-          <w:p>
-            <w:r>
-              <w:t>4. Ausgabe des Drinks</w:t>
-            </w:r>
-          </w:p>
-        </w:tc>
-      </w:tr>
-      <w:tr>
-        <w:tc>
-          <w:tcPr>
-            <w:tcW w:w="4531" w:type="dxa"/>
-          </w:tcPr>
-          <w:p>
-            <w:pPr>
-              <w:rPr>
-                <w:b/>
-              </w:rPr>
-            </w:pPr>
-            <w:r>
-              <w:rPr>
-                <w:b/>
-              </w:rPr>
-              <w:t>Alternativen</w:t>
-            </w:r>
-          </w:p>
-        </w:tc>
-        <w:tc>
-          <w:tcPr>
-            <w:tcW w:w="4531" w:type="dxa"/>
-          </w:tcPr>
-          <w:p>
-            <w:r>
-              <w:t>3a Mitteilung, dass noch kein Drink angefordert</w:t>
-            </w:r>
-          </w:p>
-          <w:p>
-            <w:r>
-              <w:t xml:space="preserve">      Wurde</w:t>
-            </w:r>
-          </w:p>
-          <w:p>
-            <w:r>
-              <w:t>4a Mitteilung, dass es kein weiterer Drink (mit</w:t>
-            </w:r>
-          </w:p>
-          <w:p>
-            <w:r>
-              <w:t xml:space="preserve">      den spezifizierten Eigenschaften) vorhanden</w:t>
-            </w:r>
-          </w:p>
-          <w:p>
-            <w:r>
-              <w:t xml:space="preserve">       ist</w:t>
-            </w:r>
-          </w:p>
-        </w:tc>
-      </w:tr>
-      <w:tr>
-        <w:tc>
-          <w:tcPr>
-            <w:tcW w:w="4531" w:type="dxa"/>
-          </w:tcPr>
-          <w:p>
-            <w:pPr>
-              <w:rPr>
-                <w:b/>
-              </w:rPr>
-            </w:pPr>
-            <w:r>
-              <w:rPr>
-                <w:b/>
-              </w:rPr>
-              <w:t>Offene Punkte</w:t>
-            </w:r>
-          </w:p>
-        </w:tc>
-        <w:tc>
-          <w:tcPr>
-            <w:tcW w:w="4531" w:type="dxa"/>
-          </w:tcPr>
-          <w:p>
-            <w:r>
-              <w:t>Speicherung eines bereits genannten Drinks, so dass der Gleiche Drink nicht doppelt vorgeschlagen wird</w:t>
-            </w:r>
-          </w:p>
-        </w:tc>
-      </w:tr>
-      <w:tr>
-        <w:tc>
-          <w:tcPr>
-            <w:tcW w:w="4531" w:type="dxa"/>
-          </w:tcPr>
-          <w:p>
-            <w:pPr>
-              <w:rPr>
-                <w:b/>
-              </w:rPr>
-            </w:pPr>
-            <w:r>
-              <w:rPr>
-                <w:b/>
-              </w:rPr>
-              <w:t>Änderungshistorie</w:t>
-            </w:r>
-          </w:p>
-        </w:tc>
-        <w:tc>
-          <w:tcPr>
-            <w:tcW w:w="4531" w:type="dxa"/>
-          </w:tcPr>
-          <w:p>
-            <w:r>
-              <w:t xml:space="preserve">11.11.2018 erstellt – </w:t>
-            </w:r>
-            <w:proofErr w:type="spellStart"/>
-            <w:r>
-              <w:t>Grellner</w:t>
-            </w:r>
-            <w:proofErr w:type="spellEnd"/>
-          </w:p>
-        </w:tc>
-      </w:tr>
-      <w:tr>
-        <w:tc>
-          <w:tcPr>
-            <w:tcW w:w="4531" w:type="dxa"/>
-          </w:tcPr>
-          <w:p>
-            <w:pPr>
-              <w:rPr>
-                <w:b/>
-              </w:rPr>
-            </w:pPr>
-            <w:r>
-              <w:rPr>
-                <w:b/>
-              </w:rPr>
-              <w:t>Sonstiges, Anmerkungen</w:t>
-            </w:r>
-          </w:p>
-        </w:tc>
-        <w:tc>
-          <w:tcPr>
-            <w:tcW w:w="4531" w:type="dxa"/>
-          </w:tcPr>
-          <w:p>
-            <w:r>
-              <w:t>keine</w:t>
-            </w:r>
-          </w:p>
-        </w:tc>
-      </w:tr>
-    </w:tbl>
     <w:p>
       <w:pPr>
         <w:rPr>
@@ -7833,7 +5980,7 @@
 </file>
 
 <file path=customXml/itemProps1.xml><?xml version="1.0" encoding="utf-8"?>
-<ds:datastoreItem xmlns:ds="http://schemas.openxmlformats.org/officeDocument/2006/customXml" ds:itemID="{80CF0633-4452-4336-8A49-D982C4E31169}">
+<ds:datastoreItem xmlns:ds="http://schemas.openxmlformats.org/officeDocument/2006/customXml" ds:itemID="{A6D576AC-5D07-453D-8FC2-F83210C30849}">
   <ds:schemaRefs>
     <ds:schemaRef ds:uri="http://schemas.openxmlformats.org/officeDocument/2006/bibliography"/>
   </ds:schemaRefs>

</xml_diff>